<commit_message>
Biên bản lấy mẫu : bán đấu giá, trực tiếp
</commit_message>
<xml_diff>
--- a/src/main/resources/reports/bantructiep/Phiếu kiểm nghiệm chất lượng.docx
+++ b/src/main/resources/reports/bantructiep/Phiếu kiểm nghiệm chất lượng.docx
@@ -2324,9 +2324,9 @@
         <w:tblLook w:val="01E0" w:firstRow="1" w:lastRow="1" w:firstColumn="1" w:lastColumn="1" w:noHBand="0" w:noVBand="0"/>
       </w:tblPr>
       <w:tblGrid>
-        <w:gridCol w:w="3057"/>
+        <w:gridCol w:w="3076"/>
         <w:gridCol w:w="3422"/>
-        <w:gridCol w:w="3403"/>
+        <w:gridCol w:w="3384"/>
       </w:tblGrid>
       <w:tr>
         <w:trPr>
@@ -2831,7 +2831,7 @@
                 <w:szCs w:val="24"/>
                 <w:lang w:val="nl-NL"/>
               </w:rPr>
-              <w:instrText xml:space="preserve"> MERGEFIELD  $!data.tenThuTruongDonVi  \* MERGEFORMAT </w:instrText>
+              <w:instrText xml:space="preserve"> MERGEFIELD  $!data.tenLanhDaoChiCuc  \* MERGEFORMAT </w:instrText>
             </w:r>
             <w:r>
               <w:rPr>
@@ -2850,7 +2850,7 @@
                 <w:szCs w:val="24"/>
                 <w:lang w:val="nl-NL"/>
               </w:rPr>
-              <w:t>«$!data.tenThuTruongDonVi»</w:t>
+              <w:t>«$!data.tenLanhDaoChiCuc»</w:t>
             </w:r>
             <w:r>
               <w:rPr>
@@ -2861,13 +2861,14 @@
               </w:rPr>
               <w:fldChar w:fldCharType="end"/>
             </w:r>
-            <w:bookmarkStart w:id="0" w:name="_GoBack"/>
-            <w:bookmarkEnd w:id="0"/>
           </w:p>
         </w:tc>
       </w:tr>
     </w:tbl>
-    <w:p/>
+    <w:p>
+      <w:bookmarkStart w:id="0" w:name="_GoBack"/>
+      <w:bookmarkEnd w:id="0"/>
+    </w:p>
     <w:sectPr>
       <w:pgSz w:w="12240" w:h="15840"/>
       <w:pgMar w:top="1440" w:right="1282" w:bottom="1440" w:left="1282" w:header="720" w:footer="720" w:gutter="0"/>

</xml_diff>